<commit_message>
updated assignment 2 and added some images of research
</commit_message>
<xml_diff>
--- a/Maverick bank/Research.docx
+++ b/Maverick bank/Research.docx
@@ -17,6 +17,9 @@
         <w:jc w:val="center"/>
       </w:pPr>
       <w:r>
+        <w:rPr>
+          <w:noProof/>
+        </w:rPr>
         <w:drawing>
           <wp:inline distT="0" distB="0" distL="0" distR="0" wp14:anchorId="282556B0" wp14:editId="511894A1">
             <wp:extent cx="6286057" cy="3636645"/>
@@ -86,6 +89,9 @@
     </w:p>
     <w:p>
       <w:r>
+        <w:rPr>
+          <w:noProof/>
+        </w:rPr>
         <w:drawing>
           <wp:inline distT="0" distB="0" distL="0" distR="0" wp14:anchorId="10A34E74" wp14:editId="39A3B7B1">
             <wp:extent cx="6433334" cy="3482340"/>
@@ -155,6 +161,9 @@
     </w:p>
     <w:p>
       <w:r>
+        <w:rPr>
+          <w:noProof/>
+        </w:rPr>
         <w:lastRenderedPageBreak/>
         <w:drawing>
           <wp:inline distT="0" distB="0" distL="0" distR="0" wp14:anchorId="149E4AF5" wp14:editId="45445DA9">
@@ -196,6 +205,9 @@
     <w:p/>
     <w:p>
       <w:r>
+        <w:rPr>
+          <w:noProof/>
+        </w:rPr>
         <w:drawing>
           <wp:inline distT="0" distB="0" distL="0" distR="0" wp14:anchorId="7B63B72A" wp14:editId="75AF47F0">
             <wp:extent cx="6858000" cy="5048885"/>
@@ -239,6 +251,9 @@
     <w:p/>
     <w:p>
       <w:r>
+        <w:rPr>
+          <w:noProof/>
+        </w:rPr>
         <w:drawing>
           <wp:inline distT="0" distB="0" distL="0" distR="0" wp14:anchorId="17433CB7" wp14:editId="1232179C">
             <wp:extent cx="6858000" cy="4433570"/>
@@ -279,6 +294,9 @@
     <w:p/>
     <w:p>
       <w:r>
+        <w:rPr>
+          <w:noProof/>
+        </w:rPr>
         <w:drawing>
           <wp:inline distT="0" distB="0" distL="0" distR="0" wp14:anchorId="7ABB5F0C" wp14:editId="013A55B6">
             <wp:extent cx="5106113" cy="1714739"/>
@@ -319,6 +337,9 @@
     <w:p/>
     <w:p>
       <w:r>
+        <w:rPr>
+          <w:noProof/>
+        </w:rPr>
         <w:lastRenderedPageBreak/>
         <w:drawing>
           <wp:inline distT="0" distB="0" distL="0" distR="0" wp14:anchorId="4E8FDB55" wp14:editId="2D5FA0C9">
@@ -360,6 +381,9 @@
     <w:p/>
     <w:p>
       <w:r>
+        <w:rPr>
+          <w:noProof/>
+        </w:rPr>
         <w:drawing>
           <wp:inline distT="0" distB="0" distL="0" distR="0" wp14:anchorId="66A9F361" wp14:editId="6AF220D5">
             <wp:extent cx="6858000" cy="5311140"/>
@@ -401,6 +425,9 @@
     <w:p/>
     <w:p>
       <w:r>
+        <w:rPr>
+          <w:noProof/>
+        </w:rPr>
         <w:lastRenderedPageBreak/>
         <w:drawing>
           <wp:inline distT="0" distB="0" distL="0" distR="0" wp14:anchorId="444EEED3" wp14:editId="5DB8A4DE">
@@ -441,6 +468,9 @@
     </w:p>
     <w:p>
       <w:r>
+        <w:rPr>
+          <w:noProof/>
+        </w:rPr>
         <w:drawing>
           <wp:inline distT="0" distB="0" distL="0" distR="0" wp14:anchorId="046B4227" wp14:editId="6DA768B0">
             <wp:extent cx="6858000" cy="728345"/>
@@ -479,12 +509,35 @@
       </w:r>
     </w:p>
     <w:p>
+      <w:pPr>
+        <w:pStyle w:val="Heading1"/>
+      </w:pPr>
       <w:r>
         <w:lastRenderedPageBreak/>
+        <w:t xml:space="preserve">Day </w:t>
+      </w:r>
+      <w:r>
+        <w:t>2</w:t>
+      </w:r>
+      <w:r>
+        <w:t xml:space="preserve">   (1</w:t>
+      </w:r>
+      <w:r>
+        <w:t>5</w:t>
+      </w:r>
+      <w:r>
+        <w:t xml:space="preserve">  - 05  - 2025)</w:t>
+      </w:r>
+    </w:p>
+    <w:p>
+      <w:r>
+        <w:rPr>
+          <w:noProof/>
+        </w:rPr>
         <w:drawing>
-          <wp:inline distT="0" distB="0" distL="0" distR="0" wp14:anchorId="56C3DFB8" wp14:editId="2D410424">
-            <wp:extent cx="6858000" cy="9134475"/>
-            <wp:effectExtent l="0" t="0" r="0" b="9525"/>
+          <wp:inline distT="0" distB="0" distL="0" distR="0" wp14:anchorId="56C3DFB8" wp14:editId="6413E435">
+            <wp:extent cx="6836410" cy="8696144"/>
+            <wp:effectExtent l="0" t="0" r="2540" b="0"/>
             <wp:docPr id="953381171" name="Picture 2"/>
             <wp:cNvGraphicFramePr>
               <a:graphicFrameLocks xmlns:a="http://schemas.openxmlformats.org/drawingml/2006/main" noChangeAspect="1"/>
@@ -514,7 +567,7 @@
                   <pic:spPr bwMode="auto">
                     <a:xfrm>
                       <a:off x="0" y="0"/>
-                      <a:ext cx="6858000" cy="9134475"/>
+                      <a:ext cx="6839824" cy="8700486"/>
                     </a:xfrm>
                     <a:prstGeom prst="rect">
                       <a:avLst/>
@@ -533,9 +586,12 @@
     </w:p>
     <w:p>
       <w:r>
+        <w:rPr>
+          <w:noProof/>
+        </w:rPr>
         <w:lastRenderedPageBreak/>
         <w:drawing>
-          <wp:inline distT="0" distB="0" distL="0" distR="0" wp14:anchorId="6851D203" wp14:editId="6C30F557">
+          <wp:inline distT="0" distB="0" distL="0" distR="0" wp14:anchorId="6851D203" wp14:editId="628D5C1E">
             <wp:extent cx="6858000" cy="9134475"/>
             <wp:effectExtent l="0" t="0" r="0" b="9525"/>
             <wp:docPr id="2076750778" name="Picture 4"/>
@@ -584,7 +640,236 @@
         </w:drawing>
       </w:r>
     </w:p>
+    <w:p>
+      <w:pPr>
+        <w:pStyle w:val="Heading1"/>
+      </w:pPr>
+      <w:r>
+        <w:lastRenderedPageBreak/>
+        <w:t xml:space="preserve">Day </w:t>
+      </w:r>
+      <w:r>
+        <w:t>3</w:t>
+      </w:r>
+      <w:r>
+        <w:t xml:space="preserve">   (1</w:t>
+      </w:r>
+      <w:r>
+        <w:t>6</w:t>
+      </w:r>
+      <w:r>
+        <w:t xml:space="preserve">  - 05  - 2025)</w:t>
+      </w:r>
+    </w:p>
+    <w:p>
+      <w:r>
+        <w:rPr>
+          <w:b/>
+          <w:bCs/>
+          <w:sz w:val="36"/>
+          <w:szCs w:val="36"/>
+          <w:highlight w:val="green"/>
+        </w:rPr>
+        <w:t>REGULAR EXPRESSION CHECK IN SQL</w:t>
+      </w:r>
+      <w:r>
+        <w:drawing>
+          <wp:inline distT="0" distB="0" distL="0" distR="0" wp14:anchorId="1B5B4C1E" wp14:editId="31AED241">
+            <wp:extent cx="6858000" cy="3820160"/>
+            <wp:effectExtent l="0" t="0" r="0" b="8890"/>
+            <wp:docPr id="1333825947" name="Picture 1"/>
+            <wp:cNvGraphicFramePr>
+              <a:graphicFrameLocks xmlns:a="http://schemas.openxmlformats.org/drawingml/2006/main" noChangeAspect="1"/>
+            </wp:cNvGraphicFramePr>
+            <a:graphic xmlns:a="http://schemas.openxmlformats.org/drawingml/2006/main">
+              <a:graphicData uri="http://schemas.openxmlformats.org/drawingml/2006/picture">
+                <pic:pic xmlns:pic="http://schemas.openxmlformats.org/drawingml/2006/picture">
+                  <pic:nvPicPr>
+                    <pic:cNvPr id="1333825947" name=""/>
+                    <pic:cNvPicPr/>
+                  </pic:nvPicPr>
+                  <pic:blipFill>
+                    <a:blip r:embed="rId17"/>
+                    <a:stretch>
+                      <a:fillRect/>
+                    </a:stretch>
+                  </pic:blipFill>
+                  <pic:spPr>
+                    <a:xfrm>
+                      <a:off x="0" y="0"/>
+                      <a:ext cx="6858000" cy="3820160"/>
+                    </a:xfrm>
+                    <a:prstGeom prst="rect">
+                      <a:avLst/>
+                    </a:prstGeom>
+                  </pic:spPr>
+                </pic:pic>
+              </a:graphicData>
+            </a:graphic>
+          </wp:inline>
+        </w:drawing>
+      </w:r>
+    </w:p>
     <w:p/>
+    <w:p>
+      <w:r>
+        <w:drawing>
+          <wp:inline distT="0" distB="0" distL="0" distR="0" wp14:anchorId="4A42EA9B" wp14:editId="537DC268">
+            <wp:extent cx="6858000" cy="2171065"/>
+            <wp:effectExtent l="0" t="0" r="0" b="635"/>
+            <wp:docPr id="26274621" name="Picture 1"/>
+            <wp:cNvGraphicFramePr>
+              <a:graphicFrameLocks xmlns:a="http://schemas.openxmlformats.org/drawingml/2006/main" noChangeAspect="1"/>
+            </wp:cNvGraphicFramePr>
+            <a:graphic xmlns:a="http://schemas.openxmlformats.org/drawingml/2006/main">
+              <a:graphicData uri="http://schemas.openxmlformats.org/drawingml/2006/picture">
+                <pic:pic xmlns:pic="http://schemas.openxmlformats.org/drawingml/2006/picture">
+                  <pic:nvPicPr>
+                    <pic:cNvPr id="26274621" name=""/>
+                    <pic:cNvPicPr/>
+                  </pic:nvPicPr>
+                  <pic:blipFill>
+                    <a:blip r:embed="rId18"/>
+                    <a:stretch>
+                      <a:fillRect/>
+                    </a:stretch>
+                  </pic:blipFill>
+                  <pic:spPr>
+                    <a:xfrm>
+                      <a:off x="0" y="0"/>
+                      <a:ext cx="6858000" cy="2171065"/>
+                    </a:xfrm>
+                    <a:prstGeom prst="rect">
+                      <a:avLst/>
+                    </a:prstGeom>
+                  </pic:spPr>
+                </pic:pic>
+              </a:graphicData>
+            </a:graphic>
+          </wp:inline>
+        </w:drawing>
+      </w:r>
+    </w:p>
+    <w:p>
+      <w:r>
+        <w:lastRenderedPageBreak/>
+        <w:drawing>
+          <wp:inline distT="0" distB="0" distL="0" distR="0" wp14:anchorId="3331E558" wp14:editId="39194BF1">
+            <wp:extent cx="6858000" cy="3807460"/>
+            <wp:effectExtent l="0" t="0" r="0" b="2540"/>
+            <wp:docPr id="661789130" name="Picture 1"/>
+            <wp:cNvGraphicFramePr>
+              <a:graphicFrameLocks xmlns:a="http://schemas.openxmlformats.org/drawingml/2006/main" noChangeAspect="1"/>
+            </wp:cNvGraphicFramePr>
+            <a:graphic xmlns:a="http://schemas.openxmlformats.org/drawingml/2006/main">
+              <a:graphicData uri="http://schemas.openxmlformats.org/drawingml/2006/picture">
+                <pic:pic xmlns:pic="http://schemas.openxmlformats.org/drawingml/2006/picture">
+                  <pic:nvPicPr>
+                    <pic:cNvPr id="661789130" name=""/>
+                    <pic:cNvPicPr/>
+                  </pic:nvPicPr>
+                  <pic:blipFill>
+                    <a:blip r:embed="rId19"/>
+                    <a:stretch>
+                      <a:fillRect/>
+                    </a:stretch>
+                  </pic:blipFill>
+                  <pic:spPr>
+                    <a:xfrm>
+                      <a:off x="0" y="0"/>
+                      <a:ext cx="6858000" cy="3807460"/>
+                    </a:xfrm>
+                    <a:prstGeom prst="rect">
+                      <a:avLst/>
+                    </a:prstGeom>
+                  </pic:spPr>
+                </pic:pic>
+              </a:graphicData>
+            </a:graphic>
+          </wp:inline>
+        </w:drawing>
+      </w:r>
+    </w:p>
+    <w:p>
+      <w:r>
+        <w:t>MUMBAI_CITY        - MVRK0000001</w:t>
+      </w:r>
+    </w:p>
+    <w:p>
+      <w:r>
+        <w:t>PUNE               - MVRK0000002</w:t>
+      </w:r>
+    </w:p>
+    <w:p>
+      <w:r>
+        <w:t>NAGPUR             - MVRK0000003</w:t>
+      </w:r>
+    </w:p>
+    <w:p>
+      <w:r>
+        <w:t>THANE              - MVRK0000004</w:t>
+      </w:r>
+    </w:p>
+    <w:p>
+      <w:r>
+        <w:t>NASHIK             - MVRK0000005</w:t>
+      </w:r>
+    </w:p>
+    <w:p>
+      <w:r>
+        <w:t>HYDERABAD              - MVRK0000006</w:t>
+      </w:r>
+    </w:p>
+    <w:p>
+      <w:r>
+        <w:t>RANGA_REDDY            - MVRK0000007</w:t>
+      </w:r>
+    </w:p>
+    <w:p>
+      <w:r>
+        <w:t>MEDCHAL_MALKAJGIRI     - MVRK0000008</w:t>
+      </w:r>
+    </w:p>
+    <w:p>
+      <w:r>
+        <w:t>WARANGAL               - MVRK0000009</w:t>
+      </w:r>
+    </w:p>
+    <w:p>
+      <w:r>
+        <w:t>NIZAMABAD              - MVRK0000010</w:t>
+      </w:r>
+    </w:p>
+    <w:p>
+      <w:r>
+        <w:t>KHAMMAM                - MVRK0000011</w:t>
+      </w:r>
+    </w:p>
+    <w:p>
+      <w:r>
+        <w:t>CHENNAI                - MVRK0000012</w:t>
+      </w:r>
+    </w:p>
+    <w:p>
+      <w:r>
+        <w:t>COIMBATORE             - MVRK0000013</w:t>
+      </w:r>
+    </w:p>
+    <w:p>
+      <w:r>
+        <w:t>MADURAI                - MVRK0000014</w:t>
+      </w:r>
+    </w:p>
+    <w:p>
+      <w:r>
+        <w:t>TIRUCHIRAPPALLI        - MVRK0000015</w:t>
+      </w:r>
+    </w:p>
+    <w:p>
+      <w:r>
+        <w:t>SALEM                  - MVRK0000016</w:t>
+      </w:r>
+    </w:p>
     <w:sectPr>
       <w:pgSz w:w="12240" w:h="15840"/>
       <w:pgMar w:top="720" w:right="720" w:bottom="720" w:left="720" w:header="720" w:footer="720" w:gutter="0"/>
@@ -1204,6 +1489,7 @@
   <w:style w:type="character" w:default="1" w:styleId="DefaultParagraphFont">
     <w:name w:val="Default Paragraph Font"/>
     <w:uiPriority w:val="1"/>
+    <w:semiHidden/>
     <w:unhideWhenUsed/>
   </w:style>
   <w:style w:type="table" w:default="1" w:styleId="TableNormal">

</xml_diff>

<commit_message>
added spring core notes img , updated research docx,added eer diagram of maverick bank
</commit_message>
<xml_diff>
--- a/Maverick bank/Research.docx
+++ b/Maverick bank/Research.docx
@@ -514,19 +514,7 @@
       </w:pPr>
       <w:r>
         <w:lastRenderedPageBreak/>
-        <w:t xml:space="preserve">Day </w:t>
-      </w:r>
-      <w:r>
-        <w:t>2</w:t>
-      </w:r>
-      <w:r>
-        <w:t xml:space="preserve">   (1</w:t>
-      </w:r>
-      <w:r>
-        <w:t>5</w:t>
-      </w:r>
-      <w:r>
-        <w:t xml:space="preserve">  - 05  - 2025)</w:t>
+        <w:t>Day 2   (15  - 05  - 2025)</w:t>
       </w:r>
     </w:p>
     <w:p>
@@ -535,7 +523,7 @@
           <w:noProof/>
         </w:rPr>
         <w:drawing>
-          <wp:inline distT="0" distB="0" distL="0" distR="0" wp14:anchorId="56C3DFB8" wp14:editId="6413E435">
+          <wp:inline distT="0" distB="0" distL="0" distR="0" wp14:anchorId="56C3DFB8" wp14:editId="66221CA6">
             <wp:extent cx="6836410" cy="8696144"/>
             <wp:effectExtent l="0" t="0" r="2540" b="0"/>
             <wp:docPr id="953381171" name="Picture 2"/>
@@ -591,7 +579,7 @@
         </w:rPr>
         <w:lastRenderedPageBreak/>
         <w:drawing>
-          <wp:inline distT="0" distB="0" distL="0" distR="0" wp14:anchorId="6851D203" wp14:editId="628D5C1E">
+          <wp:inline distT="0" distB="0" distL="0" distR="0" wp14:anchorId="6851D203" wp14:editId="14A05679">
             <wp:extent cx="6858000" cy="9134475"/>
             <wp:effectExtent l="0" t="0" r="0" b="9525"/>
             <wp:docPr id="2076750778" name="Picture 4"/>
@@ -646,19 +634,7 @@
       </w:pPr>
       <w:r>
         <w:lastRenderedPageBreak/>
-        <w:t xml:space="preserve">Day </w:t>
-      </w:r>
-      <w:r>
-        <w:t>3</w:t>
-      </w:r>
-      <w:r>
-        <w:t xml:space="preserve">   (1</w:t>
-      </w:r>
-      <w:r>
-        <w:t>6</w:t>
-      </w:r>
-      <w:r>
-        <w:t xml:space="preserve">  - 05  - 2025)</w:t>
+        <w:t>Day 3   (16  - 05  - 2025)</w:t>
       </w:r>
     </w:p>
     <w:p>
@@ -673,6 +649,9 @@
         <w:t>REGULAR EXPRESSION CHECK IN SQL</w:t>
       </w:r>
       <w:r>
+        <w:rPr>
+          <w:noProof/>
+        </w:rPr>
         <w:drawing>
           <wp:inline distT="0" distB="0" distL="0" distR="0" wp14:anchorId="1B5B4C1E" wp14:editId="31AED241">
             <wp:extent cx="6858000" cy="3820160"/>
@@ -713,6 +692,9 @@
     <w:p/>
     <w:p>
       <w:r>
+        <w:rPr>
+          <w:noProof/>
+        </w:rPr>
         <w:drawing>
           <wp:inline distT="0" distB="0" distL="0" distR="0" wp14:anchorId="4A42EA9B" wp14:editId="537DC268">
             <wp:extent cx="6858000" cy="2171065"/>
@@ -752,6 +734,9 @@
     </w:p>
     <w:p>
       <w:r>
+        <w:rPr>
+          <w:noProof/>
+        </w:rPr>
         <w:lastRenderedPageBreak/>
         <w:drawing>
           <wp:inline distT="0" distB="0" distL="0" distR="0" wp14:anchorId="3331E558" wp14:editId="39194BF1">
@@ -868,6 +853,46 @@
     <w:p>
       <w:r>
         <w:t>SALEM                  - MVRK0000016</w:t>
+      </w:r>
+    </w:p>
+    <w:p>
+      <w:r>
+        <w:lastRenderedPageBreak/>
+        <w:drawing>
+          <wp:inline distT="0" distB="0" distL="0" distR="0" wp14:anchorId="5C91CC3C" wp14:editId="47409BA8">
+            <wp:extent cx="6858000" cy="2989580"/>
+            <wp:effectExtent l="0" t="0" r="0" b="1270"/>
+            <wp:docPr id="478157315" name="Picture 1"/>
+            <wp:cNvGraphicFramePr>
+              <a:graphicFrameLocks xmlns:a="http://schemas.openxmlformats.org/drawingml/2006/main" noChangeAspect="1"/>
+            </wp:cNvGraphicFramePr>
+            <a:graphic xmlns:a="http://schemas.openxmlformats.org/drawingml/2006/main">
+              <a:graphicData uri="http://schemas.openxmlformats.org/drawingml/2006/picture">
+                <pic:pic xmlns:pic="http://schemas.openxmlformats.org/drawingml/2006/picture">
+                  <pic:nvPicPr>
+                    <pic:cNvPr id="478157315" name=""/>
+                    <pic:cNvPicPr/>
+                  </pic:nvPicPr>
+                  <pic:blipFill>
+                    <a:blip r:embed="rId20"/>
+                    <a:stretch>
+                      <a:fillRect/>
+                    </a:stretch>
+                  </pic:blipFill>
+                  <pic:spPr>
+                    <a:xfrm>
+                      <a:off x="0" y="0"/>
+                      <a:ext cx="6858000" cy="2989580"/>
+                    </a:xfrm>
+                    <a:prstGeom prst="rect">
+                      <a:avLst/>
+                    </a:prstGeom>
+                  </pic:spPr>
+                </pic:pic>
+              </a:graphicData>
+            </a:graphic>
+          </wp:inline>
+        </w:drawing>
       </w:r>
     </w:p>
     <w:sectPr>

</xml_diff>

<commit_message>
updated er to 17 tables
</commit_message>
<xml_diff>
--- a/Maverick bank/Research.docx
+++ b/Maverick bank/Research.docx
@@ -523,7 +523,7 @@
           <w:noProof/>
         </w:rPr>
         <w:drawing>
-          <wp:inline distT="0" distB="0" distL="0" distR="0" wp14:anchorId="56C3DFB8" wp14:editId="66221CA6">
+          <wp:inline distT="0" distB="0" distL="0" distR="0" wp14:anchorId="56C3DFB8" wp14:editId="7E3A256E">
             <wp:extent cx="6836410" cy="8696144"/>
             <wp:effectExtent l="0" t="0" r="2540" b="0"/>
             <wp:docPr id="953381171" name="Picture 2"/>
@@ -579,7 +579,7 @@
         </w:rPr>
         <w:lastRenderedPageBreak/>
         <w:drawing>
-          <wp:inline distT="0" distB="0" distL="0" distR="0" wp14:anchorId="6851D203" wp14:editId="14A05679">
+          <wp:inline distT="0" distB="0" distL="0" distR="0" wp14:anchorId="6851D203" wp14:editId="7429AF62">
             <wp:extent cx="6858000" cy="9134475"/>
             <wp:effectExtent l="0" t="0" r="0" b="9525"/>
             <wp:docPr id="2076750778" name="Picture 4"/>
@@ -857,6 +857,9 @@
     </w:p>
     <w:p>
       <w:r>
+        <w:rPr>
+          <w:noProof/>
+        </w:rPr>
         <w:lastRenderedPageBreak/>
         <w:drawing>
           <wp:inline distT="0" distB="0" distL="0" distR="0" wp14:anchorId="5C91CC3C" wp14:editId="47409BA8">
@@ -883,6 +886,131 @@
                     <a:xfrm>
                       <a:off x="0" y="0"/>
                       <a:ext cx="6858000" cy="2989580"/>
+                    </a:xfrm>
+                    <a:prstGeom prst="rect">
+                      <a:avLst/>
+                    </a:prstGeom>
+                  </pic:spPr>
+                </pic:pic>
+              </a:graphicData>
+            </a:graphic>
+          </wp:inline>
+        </w:drawing>
+      </w:r>
+    </w:p>
+    <w:p/>
+    <w:p>
+      <w:r>
+        <w:rPr>
+          <w:noProof/>
+        </w:rPr>
+        <w:drawing>
+          <wp:inline distT="0" distB="0" distL="0" distR="0" wp14:anchorId="3698128E" wp14:editId="566FFBAF">
+            <wp:extent cx="6858000" cy="4899025"/>
+            <wp:effectExtent l="0" t="0" r="0" b="0"/>
+            <wp:docPr id="1617825351" name="Picture 1"/>
+            <wp:cNvGraphicFramePr>
+              <a:graphicFrameLocks xmlns:a="http://schemas.openxmlformats.org/drawingml/2006/main" noChangeAspect="1"/>
+            </wp:cNvGraphicFramePr>
+            <a:graphic xmlns:a="http://schemas.openxmlformats.org/drawingml/2006/main">
+              <a:graphicData uri="http://schemas.openxmlformats.org/drawingml/2006/picture">
+                <pic:pic xmlns:pic="http://schemas.openxmlformats.org/drawingml/2006/picture">
+                  <pic:nvPicPr>
+                    <pic:cNvPr id="1617825351" name=""/>
+                    <pic:cNvPicPr/>
+                  </pic:nvPicPr>
+                  <pic:blipFill>
+                    <a:blip r:embed="rId21"/>
+                    <a:stretch>
+                      <a:fillRect/>
+                    </a:stretch>
+                  </pic:blipFill>
+                  <pic:spPr>
+                    <a:xfrm>
+                      <a:off x="0" y="0"/>
+                      <a:ext cx="6858000" cy="4899025"/>
+                    </a:xfrm>
+                    <a:prstGeom prst="rect">
+                      <a:avLst/>
+                    </a:prstGeom>
+                  </pic:spPr>
+                </pic:pic>
+              </a:graphicData>
+            </a:graphic>
+          </wp:inline>
+        </w:drawing>
+      </w:r>
+    </w:p>
+    <w:p/>
+    <w:p/>
+    <w:p>
+      <w:r>
+        <w:lastRenderedPageBreak/>
+        <w:drawing>
+          <wp:inline distT="0" distB="0" distL="0" distR="0" wp14:anchorId="21C9EAE5" wp14:editId="61A0E2CD">
+            <wp:extent cx="6858000" cy="1946910"/>
+            <wp:effectExtent l="0" t="0" r="0" b="0"/>
+            <wp:docPr id="197543955" name="Picture 1"/>
+            <wp:cNvGraphicFramePr>
+              <a:graphicFrameLocks xmlns:a="http://schemas.openxmlformats.org/drawingml/2006/main" noChangeAspect="1"/>
+            </wp:cNvGraphicFramePr>
+            <a:graphic xmlns:a="http://schemas.openxmlformats.org/drawingml/2006/main">
+              <a:graphicData uri="http://schemas.openxmlformats.org/drawingml/2006/picture">
+                <pic:pic xmlns:pic="http://schemas.openxmlformats.org/drawingml/2006/picture">
+                  <pic:nvPicPr>
+                    <pic:cNvPr id="197543955" name=""/>
+                    <pic:cNvPicPr/>
+                  </pic:nvPicPr>
+                  <pic:blipFill>
+                    <a:blip r:embed="rId22"/>
+                    <a:stretch>
+                      <a:fillRect/>
+                    </a:stretch>
+                  </pic:blipFill>
+                  <pic:spPr>
+                    <a:xfrm>
+                      <a:off x="0" y="0"/>
+                      <a:ext cx="6858000" cy="1946910"/>
+                    </a:xfrm>
+                    <a:prstGeom prst="rect">
+                      <a:avLst/>
+                    </a:prstGeom>
+                  </pic:spPr>
+                </pic:pic>
+              </a:graphicData>
+            </a:graphic>
+          </wp:inline>
+        </w:drawing>
+      </w:r>
+    </w:p>
+    <w:p/>
+    <w:p>
+      <w:r>
+        <w:drawing>
+          <wp:inline distT="0" distB="0" distL="0" distR="0" wp14:anchorId="49836633" wp14:editId="7B4FA53F">
+            <wp:extent cx="6858000" cy="4098290"/>
+            <wp:effectExtent l="0" t="0" r="0" b="0"/>
+            <wp:docPr id="1713087164" name="Picture 1"/>
+            <wp:cNvGraphicFramePr>
+              <a:graphicFrameLocks xmlns:a="http://schemas.openxmlformats.org/drawingml/2006/main" noChangeAspect="1"/>
+            </wp:cNvGraphicFramePr>
+            <a:graphic xmlns:a="http://schemas.openxmlformats.org/drawingml/2006/main">
+              <a:graphicData uri="http://schemas.openxmlformats.org/drawingml/2006/picture">
+                <pic:pic xmlns:pic="http://schemas.openxmlformats.org/drawingml/2006/picture">
+                  <pic:nvPicPr>
+                    <pic:cNvPr id="1713087164" name=""/>
+                    <pic:cNvPicPr/>
+                  </pic:nvPicPr>
+                  <pic:blipFill>
+                    <a:blip r:embed="rId23"/>
+                    <a:stretch>
+                      <a:fillRect/>
+                    </a:stretch>
+                  </pic:blipFill>
+                  <pic:spPr>
+                    <a:xfrm>
+                      <a:off x="0" y="0"/>
+                      <a:ext cx="6858000" cy="4098290"/>
                     </a:xfrm>
                     <a:prstGeom prst="rect">
                       <a:avLst/>

</xml_diff>

<commit_message>
Spring boot Project added
</commit_message>
<xml_diff>
--- a/Maverick bank/Research.docx
+++ b/Maverick bank/Research.docx
@@ -523,7 +523,7 @@
           <w:noProof/>
         </w:rPr>
         <w:drawing>
-          <wp:inline distT="0" distB="0" distL="0" distR="0" wp14:anchorId="56C3DFB8" wp14:editId="7E3A256E">
+          <wp:inline distT="0" distB="0" distL="0" distR="0" wp14:anchorId="56C3DFB8" wp14:editId="7B3E19A8">
             <wp:extent cx="6836410" cy="8696144"/>
             <wp:effectExtent l="0" t="0" r="2540" b="0"/>
             <wp:docPr id="953381171" name="Picture 2"/>
@@ -579,7 +579,7 @@
         </w:rPr>
         <w:lastRenderedPageBreak/>
         <w:drawing>
-          <wp:inline distT="0" distB="0" distL="0" distR="0" wp14:anchorId="6851D203" wp14:editId="7429AF62">
+          <wp:inline distT="0" distB="0" distL="0" distR="0" wp14:anchorId="6851D203" wp14:editId="312889E0">
             <wp:extent cx="6858000" cy="9134475"/>
             <wp:effectExtent l="0" t="0" r="0" b="9525"/>
             <wp:docPr id="2076750778" name="Picture 4"/>
@@ -945,6 +945,9 @@
     <w:p/>
     <w:p>
       <w:r>
+        <w:rPr>
+          <w:noProof/>
+        </w:rPr>
         <w:lastRenderedPageBreak/>
         <w:drawing>
           <wp:inline distT="0" distB="0" distL="0" distR="0" wp14:anchorId="21C9EAE5" wp14:editId="61A0E2CD">
@@ -986,6 +989,9 @@
     <w:p/>
     <w:p>
       <w:r>
+        <w:rPr>
+          <w:noProof/>
+        </w:rPr>
         <w:drawing>
           <wp:inline distT="0" distB="0" distL="0" distR="0" wp14:anchorId="49836633" wp14:editId="7B4FA53F">
             <wp:extent cx="6858000" cy="4098290"/>
@@ -1021,6 +1027,297 @@
             </a:graphic>
           </wp:inline>
         </w:drawing>
+      </w:r>
+    </w:p>
+    <w:p>
+      <w:r>
+        <w:rPr>
+          <w:noProof/>
+        </w:rPr>
+        <w:lastRenderedPageBreak/>
+        <w:drawing>
+          <wp:inline distT="0" distB="0" distL="0" distR="0" wp14:anchorId="0257C3F5" wp14:editId="7C054B97">
+            <wp:extent cx="4667901" cy="2829320"/>
+            <wp:effectExtent l="0" t="0" r="0" b="9525"/>
+            <wp:docPr id="1435874329" name="Picture 1"/>
+            <wp:cNvGraphicFramePr>
+              <a:graphicFrameLocks xmlns:a="http://schemas.openxmlformats.org/drawingml/2006/main" noChangeAspect="1"/>
+            </wp:cNvGraphicFramePr>
+            <a:graphic xmlns:a="http://schemas.openxmlformats.org/drawingml/2006/main">
+              <a:graphicData uri="http://schemas.openxmlformats.org/drawingml/2006/picture">
+                <pic:pic xmlns:pic="http://schemas.openxmlformats.org/drawingml/2006/picture">
+                  <pic:nvPicPr>
+                    <pic:cNvPr id="1435874329" name=""/>
+                    <pic:cNvPicPr/>
+                  </pic:nvPicPr>
+                  <pic:blipFill>
+                    <a:blip r:embed="rId24"/>
+                    <a:stretch>
+                      <a:fillRect/>
+                    </a:stretch>
+                  </pic:blipFill>
+                  <pic:spPr>
+                    <a:xfrm>
+                      <a:off x="0" y="0"/>
+                      <a:ext cx="4667901" cy="2829320"/>
+                    </a:xfrm>
+                    <a:prstGeom prst="rect">
+                      <a:avLst/>
+                    </a:prstGeom>
+                  </pic:spPr>
+                </pic:pic>
+              </a:graphicData>
+            </a:graphic>
+          </wp:inline>
+        </w:drawing>
+      </w:r>
+      <w:r>
+        <w:rPr>
+          <w:noProof/>
+        </w:rPr>
+        <w:drawing>
+          <wp:inline distT="0" distB="0" distL="0" distR="0" wp14:anchorId="6006E161" wp14:editId="03012CF8">
+            <wp:extent cx="4982270" cy="2753109"/>
+            <wp:effectExtent l="0" t="0" r="8890" b="9525"/>
+            <wp:docPr id="625014361" name="Picture 1"/>
+            <wp:cNvGraphicFramePr>
+              <a:graphicFrameLocks xmlns:a="http://schemas.openxmlformats.org/drawingml/2006/main" noChangeAspect="1"/>
+            </wp:cNvGraphicFramePr>
+            <a:graphic xmlns:a="http://schemas.openxmlformats.org/drawingml/2006/main">
+              <a:graphicData uri="http://schemas.openxmlformats.org/drawingml/2006/picture">
+                <pic:pic xmlns:pic="http://schemas.openxmlformats.org/drawingml/2006/picture">
+                  <pic:nvPicPr>
+                    <pic:cNvPr id="625014361" name=""/>
+                    <pic:cNvPicPr/>
+                  </pic:nvPicPr>
+                  <pic:blipFill>
+                    <a:blip r:embed="rId25"/>
+                    <a:stretch>
+                      <a:fillRect/>
+                    </a:stretch>
+                  </pic:blipFill>
+                  <pic:spPr>
+                    <a:xfrm>
+                      <a:off x="0" y="0"/>
+                      <a:ext cx="4982270" cy="2753109"/>
+                    </a:xfrm>
+                    <a:prstGeom prst="rect">
+                      <a:avLst/>
+                    </a:prstGeom>
+                  </pic:spPr>
+                </pic:pic>
+              </a:graphicData>
+            </a:graphic>
+          </wp:inline>
+        </w:drawing>
+      </w:r>
+    </w:p>
+    <w:p/>
+    <w:p>
+      <w:r>
+        <w:rPr>
+          <w:noProof/>
+        </w:rPr>
+        <w:drawing>
+          <wp:inline distT="0" distB="0" distL="0" distR="0" wp14:anchorId="53E1E046" wp14:editId="1B65ACC8">
+            <wp:extent cx="4124901" cy="2610214"/>
+            <wp:effectExtent l="0" t="0" r="9525" b="0"/>
+            <wp:docPr id="1330707827" name="Picture 1"/>
+            <wp:cNvGraphicFramePr>
+              <a:graphicFrameLocks xmlns:a="http://schemas.openxmlformats.org/drawingml/2006/main" noChangeAspect="1"/>
+            </wp:cNvGraphicFramePr>
+            <a:graphic xmlns:a="http://schemas.openxmlformats.org/drawingml/2006/main">
+              <a:graphicData uri="http://schemas.openxmlformats.org/drawingml/2006/picture">
+                <pic:pic xmlns:pic="http://schemas.openxmlformats.org/drawingml/2006/picture">
+                  <pic:nvPicPr>
+                    <pic:cNvPr id="1330707827" name=""/>
+                    <pic:cNvPicPr/>
+                  </pic:nvPicPr>
+                  <pic:blipFill>
+                    <a:blip r:embed="rId26"/>
+                    <a:stretch>
+                      <a:fillRect/>
+                    </a:stretch>
+                  </pic:blipFill>
+                  <pic:spPr>
+                    <a:xfrm>
+                      <a:off x="0" y="0"/>
+                      <a:ext cx="4124901" cy="2610214"/>
+                    </a:xfrm>
+                    <a:prstGeom prst="rect">
+                      <a:avLst/>
+                    </a:prstGeom>
+                  </pic:spPr>
+                </pic:pic>
+              </a:graphicData>
+            </a:graphic>
+          </wp:inline>
+        </w:drawing>
+      </w:r>
+    </w:p>
+    <w:p/>
+    <w:p>
+      <w:r>
+        <w:rPr>
+          <w:noProof/>
+        </w:rPr>
+        <w:lastRenderedPageBreak/>
+        <w:drawing>
+          <wp:inline distT="0" distB="0" distL="0" distR="0" wp14:anchorId="25D9CDDC" wp14:editId="2FBB26CC">
+            <wp:extent cx="6782747" cy="2534004"/>
+            <wp:effectExtent l="0" t="0" r="0" b="0"/>
+            <wp:docPr id="2138703555" name="Picture 1"/>
+            <wp:cNvGraphicFramePr>
+              <a:graphicFrameLocks xmlns:a="http://schemas.openxmlformats.org/drawingml/2006/main" noChangeAspect="1"/>
+            </wp:cNvGraphicFramePr>
+            <a:graphic xmlns:a="http://schemas.openxmlformats.org/drawingml/2006/main">
+              <a:graphicData uri="http://schemas.openxmlformats.org/drawingml/2006/picture">
+                <pic:pic xmlns:pic="http://schemas.openxmlformats.org/drawingml/2006/picture">
+                  <pic:nvPicPr>
+                    <pic:cNvPr id="2138703555" name=""/>
+                    <pic:cNvPicPr/>
+                  </pic:nvPicPr>
+                  <pic:blipFill>
+                    <a:blip r:embed="rId27"/>
+                    <a:stretch>
+                      <a:fillRect/>
+                    </a:stretch>
+                  </pic:blipFill>
+                  <pic:spPr>
+                    <a:xfrm>
+                      <a:off x="0" y="0"/>
+                      <a:ext cx="6782747" cy="2534004"/>
+                    </a:xfrm>
+                    <a:prstGeom prst="rect">
+                      <a:avLst/>
+                    </a:prstGeom>
+                  </pic:spPr>
+                </pic:pic>
+              </a:graphicData>
+            </a:graphic>
+          </wp:inline>
+        </w:drawing>
+      </w:r>
+      <w:r>
+        <w:t xml:space="preserve"> </w:t>
+      </w:r>
+    </w:p>
+    <w:p/>
+    <w:p/>
+    <w:p/>
+    <w:p>
+      <w:r>
+        <w:t>INSERT INTO account_type (id,account_type,interest_rate,minimum_balance,transaction_limit,transaction_amount_limit,withdraw_limit) VALUES (1,'SAVINGS', 3.00, 1000.00, 20, 50000.00, 10),(2,'CURRENT', 2.00, 2000.00, 50, 100000.00, 25),(3,'BUSINESS', 3.50, 10000.00, 0, 0.00, 0),(4,'FIXED', 5.50, 5000.00, 5, 20000.00, 1),(5,'JOINT_SAVINGS', 3.00, 1500.00, 15, 40000.00, 8),(6,'JOINT_CURRENT', 2.50, 2500.00, 40, 90000.00, 20),(7,'JOINT_BUSINESS', 3.25, 15000.00, 0, 0.00, 0),(8,'JOINT_FIXED', 5.75, 6000.00, 4, 25000.00, 1);</w:t>
+      </w:r>
+    </w:p>
+    <w:p/>
+    <w:p/>
+    <w:p/>
+    <w:p/>
+    <w:p>
+      <w:pPr>
+        <w:rPr>
+          <w:b/>
+          <w:bCs/>
+          <w:sz w:val="40"/>
+          <w:szCs w:val="40"/>
+        </w:rPr>
+      </w:pPr>
+      <w:r>
+        <w:rPr>
+          <w:b/>
+          <w:bCs/>
+          <w:sz w:val="40"/>
+          <w:szCs w:val="40"/>
+        </w:rPr>
+        <w:t>BRANCHES</w:t>
+      </w:r>
+    </w:p>
+    <w:p/>
+    <w:p>
+      <w:r>
+        <w:t>INSERT INTO branch (id, ifsc, branch_name, address, status, contact_number, email) VALUES</w:t>
+      </w:r>
+    </w:p>
+    <w:p>
+      <w:r>
+        <w:t>(1, 'MVRK0000001', 'MUMBAI_CITY', '123 Marine Drive, Mumbai, Maharashtra', 'ACTIVE', '9123456780', 'mumbai_city.mvrkBank@gmail.com'),</w:t>
+      </w:r>
+    </w:p>
+    <w:p>
+      <w:r>
+        <w:t>(2, 'MVRK0000002', 'PUNE', '456 JM Road, Pune, Maharashtra', 'ACTIVE', '9123456781', 'pune.mvrkBank@gmail.com'),</w:t>
+      </w:r>
+    </w:p>
+    <w:p>
+      <w:r>
+        <w:t>(3, 'MVRK0000003', 'NAGPUR', '789 Sitabuldi, Nagpur, Maharashtra', 'ACTIVE', '9123456782', 'nagpur.mvrkBank@gmail.com'),</w:t>
+      </w:r>
+    </w:p>
+    <w:p>
+      <w:r>
+        <w:lastRenderedPageBreak/>
+        <w:t>(4, 'MVRK0000004', 'THANE', '101 Ghodbunder Road, Thane, Maharashtra', 'ACTIVE', '9123456783', 'thane.mvrkBank@gmail.com'),</w:t>
+      </w:r>
+    </w:p>
+    <w:p>
+      <w:r>
+        <w:t>(5, 'MVRK0000005', 'NASHIK', '202 College Road, Nashik, Maharashtra', 'ACTIVE', '9123456784', 'nashik.mvrkBank@gmail.com'),</w:t>
+      </w:r>
+    </w:p>
+    <w:p>
+      <w:r>
+        <w:t>(6, 'MVRK0000006', 'HYDERABAD', '303 Banjara Hills, Hyderabad, Telangana', 'ACTIVE', '9123456785', 'hyderabad.mvrkBank@gmail.com'),</w:t>
+      </w:r>
+    </w:p>
+    <w:p>
+      <w:r>
+        <w:t>(7, 'MVRK0000007', 'RANGA_REDDY', '404 LB Nagar, Ranga Reddy, Telangana', 'ACTIVE', '9123456786', 'ranga_reddy.mvrkBank@gmail.com'),</w:t>
+      </w:r>
+    </w:p>
+    <w:p>
+      <w:r>
+        <w:t>(8, 'MVRK0000008', 'MEDCHAL_MALKAJGIRI', '505 Kompally, Medchal-Malkajgiri, Telangana', 'ACTIVE', '9123456787', 'medchal_malkajgiri.mvrkBank@gmail.com'),</w:t>
+      </w:r>
+    </w:p>
+    <w:p>
+      <w:r>
+        <w:t>(9, 'MVRK0000009', 'WARANGAL', '606 Hanamkonda, Warangal, Telangana', 'ACTIVE', '9123456788', 'warangal.mvrkBank@gmail.com'),</w:t>
+      </w:r>
+    </w:p>
+    <w:p>
+      <w:r>
+        <w:t>(10, 'MVRK0000010', 'NIZAMABAD', '707 Bodhan Road, Nizamabad, Telangana', 'ACTIVE', '9123456789', 'nizamabad.mvrkBank@gmail.com'),</w:t>
+      </w:r>
+    </w:p>
+    <w:p>
+      <w:r>
+        <w:t>(11, 'MVRK0000011', 'KHAMMAM', '808 Wyra Road, Khammam, Telangana', 'ACTIVE', '9123456790', 'khammam.mvrkBank@gmail.com'),</w:t>
+      </w:r>
+    </w:p>
+    <w:p>
+      <w:r>
+        <w:t>(12, 'MVRK0000012', 'CHENNAI', '909 Anna Salai, Chennai, Tamil Nadu', 'ACTIVE', '9123456791', 'chennai.mvrkBank@gmail.com'),</w:t>
+      </w:r>
+    </w:p>
+    <w:p>
+      <w:r>
+        <w:t>(13, 'MVRK0000013', 'COIMBATORE', '111 Avinashi Road, Coimbatore, Tamil Nadu', 'ACTIVE', '9123456792', 'coimbatore.mvrkBank@gmail.com'),</w:t>
+      </w:r>
+    </w:p>
+    <w:p>
+      <w:r>
+        <w:t>(14, 'MVRK0000014', 'MADURAI', '222 Alagar Kovil Road, Madurai, Tamil Nadu', 'ACTIVE', '9123456793', 'madurai.mvrkBank@gmail.com'),</w:t>
+      </w:r>
+    </w:p>
+    <w:p>
+      <w:r>
+        <w:t>(15, 'MVRK0000015', 'TIRUCHIRAPPALLI', '333 Rockfort, Tiruchirappalli, Tamil Nadu', 'ACTIVE', '9123456794', 'tiruchirappalli.mvrkBank@gmail.com'),</w:t>
+      </w:r>
+    </w:p>
+    <w:p>
+      <w:r>
+        <w:t>(16, 'MVRK0000016', 'SALEM', '444 Fairlands, Salem, Tamil Nadu', 'ACTIVE', '9123456795', 'salem.mvrkBank@gmail.com');</w:t>
       </w:r>
     </w:p>
     <w:sectPr>

</xml_diff>

<commit_message>
changed assignments to class assignments
</commit_message>
<xml_diff>
--- a/Maverick bank/Research.docx
+++ b/Maverick bank/Research.docx
@@ -523,7 +523,7 @@
           <w:noProof/>
         </w:rPr>
         <w:drawing>
-          <wp:inline distT="0" distB="0" distL="0" distR="0" wp14:anchorId="56C3DFB8" wp14:editId="630E7005">
+          <wp:inline distT="0" distB="0" distL="0" distR="0" wp14:anchorId="56C3DFB8" wp14:editId="1AAEB636">
             <wp:extent cx="6836410" cy="8696144"/>
             <wp:effectExtent l="0" t="0" r="2540" b="0"/>
             <wp:docPr id="953381171" name="Picture 2"/>
@@ -579,7 +579,7 @@
         </w:rPr>
         <w:lastRenderedPageBreak/>
         <w:drawing>
-          <wp:inline distT="0" distB="0" distL="0" distR="0" wp14:anchorId="6851D203" wp14:editId="68461131">
+          <wp:inline distT="0" distB="0" distL="0" distR="0" wp14:anchorId="6851D203" wp14:editId="663BAED3">
             <wp:extent cx="6858000" cy="9134475"/>
             <wp:effectExtent l="0" t="0" r="0" b="9525"/>
             <wp:docPr id="2076750778" name="Picture 4"/>
@@ -1327,1092 +1327,6 @@
     <w:p/>
     <w:p/>
     <w:p/>
-    <w:p>
-      <w:r>
-        <w:lastRenderedPageBreak/>
-        <w:t xml:space="preserve">//Validate Account opening application </w:t>
-      </w:r>
-      <w:r>
-        <w:rPr>
-          <w:u w:val="single"/>
-        </w:rPr>
-        <w:t>dto</w:t>
-      </w:r>
-      <w:r>
-        <w:t xml:space="preserve"> object</w:t>
-      </w:r>
-    </w:p>
-    <w:p>
-      <w:r>
-        <w:tab/>
-      </w:r>
-      <w:r>
-        <w:tab/>
-        <w:t>AccountOpeningApplicationDtoValidation.</w:t>
-      </w:r>
-      <w:r>
-        <w:rPr>
-          <w:i/>
-          <w:iCs/>
-        </w:rPr>
-        <w:t>validateAccountOpeningApplicationDto</w:t>
-      </w:r>
-      <w:r>
-        <w:t>(applicationDto);</w:t>
-      </w:r>
-    </w:p>
-    <w:p>
-      <w:r>
-        <w:tab/>
-      </w:r>
-      <w:r>
-        <w:tab/>
-        <w:t>//Check whether given fields are null</w:t>
-      </w:r>
-    </w:p>
-    <w:p>
-      <w:r>
-        <w:tab/>
-      </w:r>
-      <w:r>
-        <w:tab/>
-        <w:t>if(branchName==null) {</w:t>
-      </w:r>
-    </w:p>
-    <w:p>
-      <w:r>
-        <w:tab/>
-      </w:r>
-      <w:r>
-        <w:tab/>
-      </w:r>
-      <w:r>
-        <w:tab/>
-        <w:t>throw new InvalidInputException("Invalid Branch Name provided..!!!");</w:t>
-      </w:r>
-    </w:p>
-    <w:p>
-      <w:r>
-        <w:tab/>
-      </w:r>
-      <w:r>
-        <w:tab/>
-        <w:t>}</w:t>
-      </w:r>
-    </w:p>
-    <w:p>
-      <w:r>
-        <w:tab/>
-      </w:r>
-      <w:r>
-        <w:tab/>
-        <w:t>if(bankAccountType==null) {</w:t>
-      </w:r>
-    </w:p>
-    <w:p>
-      <w:r>
-        <w:tab/>
-      </w:r>
-      <w:r>
-        <w:tab/>
-      </w:r>
-      <w:r>
-        <w:tab/>
-        <w:t>throw new InvalidInputException("Invalid Bank Account Type provided..!!!");</w:t>
-      </w:r>
-    </w:p>
-    <w:p>
-      <w:r>
-        <w:tab/>
-      </w:r>
-      <w:r>
-        <w:tab/>
-        <w:t>}</w:t>
-      </w:r>
-    </w:p>
-    <w:p>
-      <w:r>
-        <w:tab/>
-      </w:r>
-      <w:r>
-        <w:tab/>
-        <w:t>//Get branch by branch name</w:t>
-      </w:r>
-    </w:p>
-    <w:p>
-      <w:r>
-        <w:tab/>
-      </w:r>
-      <w:r>
-        <w:tab/>
-        <w:t>Branch branch=branchRepository.getByName(branchName);</w:t>
-      </w:r>
-    </w:p>
-    <w:p>
-      <w:r>
-        <w:tab/>
-      </w:r>
-      <w:r>
-        <w:tab/>
-        <w:t>//If no branch available with given name throw exception</w:t>
-      </w:r>
-    </w:p>
-    <w:p>
-      <w:r>
-        <w:tab/>
-      </w:r>
-      <w:r>
-        <w:tab/>
-        <w:t>if(branch==null) {</w:t>
-      </w:r>
-    </w:p>
-    <w:p>
-      <w:r>
-        <w:tab/>
-      </w:r>
-      <w:r>
-        <w:tab/>
-      </w:r>
-      <w:r>
-        <w:tab/>
-        <w:t>throw new ResourceNotFoundException("Invalid Branch Name...!!!");</w:t>
-      </w:r>
-    </w:p>
-    <w:p>
-      <w:r>
-        <w:tab/>
-      </w:r>
-      <w:r>
-        <w:tab/>
-        <w:t>}</w:t>
-      </w:r>
-    </w:p>
-    <w:p>
-      <w:r>
-        <w:tab/>
-      </w:r>
-      <w:r>
-        <w:tab/>
-        <w:t>//Extract Account opening application</w:t>
-      </w:r>
-    </w:p>
-    <w:p>
-      <w:r>
-        <w:tab/>
-      </w:r>
-      <w:r>
-        <w:tab/>
-        <w:t>AccountOpeningApplication application=applicationDto.getApplication();</w:t>
-      </w:r>
-    </w:p>
-    <w:p>
-      <w:r>
-        <w:tab/>
-      </w:r>
-      <w:r>
-        <w:tab/>
-        <w:t>//Set branch for the application</w:t>
-      </w:r>
-    </w:p>
-    <w:p>
-      <w:r>
-        <w:tab/>
-      </w:r>
-      <w:r>
-        <w:tab/>
-        <w:t>application.setBranch(branch);</w:t>
-      </w:r>
-    </w:p>
-    <w:p>
-      <w:r>
-        <w:tab/>
-      </w:r>
-      <w:r>
-        <w:tab/>
-        <w:t>//Get account type by its name</w:t>
-      </w:r>
-    </w:p>
-    <w:p>
-      <w:r>
-        <w:tab/>
-      </w:r>
-      <w:r>
-        <w:tab/>
-        <w:t>AccountType accountType= accountTypeRepository.getAccountTypeByName(bankAccountType);</w:t>
-      </w:r>
-    </w:p>
-    <w:p>
-      <w:r>
-        <w:tab/>
-      </w:r>
-      <w:r>
-        <w:tab/>
-        <w:t>//Check whether account type exists in database</w:t>
-      </w:r>
-    </w:p>
-    <w:p>
-      <w:r>
-        <w:tab/>
-      </w:r>
-      <w:r>
-        <w:tab/>
-        <w:t>if(accountType==null) {</w:t>
-      </w:r>
-    </w:p>
-    <w:p>
-      <w:r>
-        <w:tab/>
-      </w:r>
-      <w:r>
-        <w:tab/>
-      </w:r>
-      <w:r>
-        <w:tab/>
-        <w:t>throw new ResourceNotFoundException("Invalid Bank Account type provided Name...!!!");</w:t>
-      </w:r>
-    </w:p>
-    <w:p>
-      <w:r>
-        <w:tab/>
-      </w:r>
-      <w:r>
-        <w:tab/>
-        <w:t>}</w:t>
-      </w:r>
-    </w:p>
-    <w:p>
-      <w:r>
-        <w:tab/>
-      </w:r>
-      <w:r>
-        <w:tab/>
-        <w:t>//Set account type to the Account opening application</w:t>
-      </w:r>
-    </w:p>
-    <w:p>
-      <w:r>
-        <w:tab/>
-      </w:r>
-      <w:r>
-        <w:tab/>
-        <w:t>application.setAccountType(accountType);</w:t>
-      </w:r>
-    </w:p>
-    <w:p>
-      <w:r>
-        <w:lastRenderedPageBreak/>
-        <w:tab/>
-      </w:r>
-      <w:r>
-        <w:tab/>
-        <w:t>application.setStatus(</w:t>
-      </w:r>
-      <w:r>
-        <w:rPr>
-          <w:i/>
-          <w:iCs/>
-        </w:rPr>
-        <w:t>ApplicationStatus</w:t>
-      </w:r>
-      <w:r>
-        <w:t>.</w:t>
-      </w:r>
-      <w:r>
-        <w:rPr>
-          <w:b/>
-          <w:bCs/>
-          <w:i/>
-          <w:iCs/>
-        </w:rPr>
-        <w:t>PENDING</w:t>
-      </w:r>
-      <w:r>
-        <w:t>);</w:t>
-      </w:r>
-    </w:p>
-    <w:p>
-      <w:r>
-        <w:tab/>
-      </w:r>
-      <w:r>
-        <w:tab/>
-      </w:r>
-    </w:p>
-    <w:p>
-      <w:r>
-        <w:tab/>
-      </w:r>
-      <w:r>
-        <w:tab/>
-        <w:t>/*</w:t>
-      </w:r>
-    </w:p>
-    <w:p>
-      <w:r>
-        <w:tab/>
-      </w:r>
-      <w:r>
-        <w:tab/>
-        <w:t xml:space="preserve"> * Now here check if account is joint type, </w:t>
-      </w:r>
-    </w:p>
-    <w:p>
-      <w:r>
-        <w:tab/>
-      </w:r>
-      <w:r>
-        <w:tab/>
-        <w:t xml:space="preserve"> * if yes account holders should be greater than or equal to 2</w:t>
-      </w:r>
-    </w:p>
-    <w:p>
-      <w:r>
-        <w:tab/>
-      </w:r>
-      <w:r>
-        <w:tab/>
-        <w:t xml:space="preserve"> * then fetch the customer details of all the account holders using their mail and </w:t>
-      </w:r>
-    </w:p>
-    <w:p>
-      <w:r>
-        <w:tab/>
-      </w:r>
-      <w:r>
-        <w:tab/>
-        <w:t xml:space="preserve"> * store in list of customers</w:t>
-      </w:r>
-    </w:p>
-    <w:p>
-      <w:r>
-        <w:tab/>
-      </w:r>
-      <w:r>
-        <w:tab/>
-        <w:t xml:space="preserve"> * if the current Actor(customer) is not in the list of customers then account opening application cannot be created due to identity invalid</w:t>
-      </w:r>
-    </w:p>
-    <w:p>
-      <w:r>
-        <w:tab/>
-      </w:r>
-      <w:r>
-        <w:tab/>
-        <w:t xml:space="preserve"> * if all the conditions are met then save account holders in account holder and get the </w:t>
-      </w:r>
-      <w:r>
-        <w:rPr>
-          <w:u w:val="single"/>
-        </w:rPr>
-        <w:t>ids</w:t>
-      </w:r>
-    </w:p>
-    <w:p>
-      <w:r>
-        <w:tab/>
-      </w:r>
-      <w:r>
-        <w:tab/>
-        <w:t xml:space="preserve"> * save updated account holders in the list </w:t>
-      </w:r>
-    </w:p>
-    <w:p>
-      <w:r>
-        <w:tab/>
-      </w:r>
-      <w:r>
-        <w:tab/>
-        <w:t xml:space="preserve"> * add application to database</w:t>
-      </w:r>
-    </w:p>
-    <w:p>
-      <w:r>
-        <w:tab/>
-      </w:r>
-      <w:r>
-        <w:tab/>
-        <w:t xml:space="preserve"> * now update CustomerAccountHolderApplication with account holder id, customer id, application id</w:t>
-      </w:r>
-    </w:p>
-    <w:p>
-      <w:r>
-        <w:tab/>
-      </w:r>
-      <w:r>
-        <w:tab/>
-        <w:t xml:space="preserve"> * */</w:t>
-      </w:r>
-    </w:p>
-    <w:p>
-      <w:r>
-        <w:tab/>
-      </w:r>
-      <w:r>
-        <w:tab/>
-        <w:t>AccountOpeningApplicationDtoValidation.</w:t>
-      </w:r>
-      <w:r>
-        <w:rPr>
-          <w:i/>
-          <w:iCs/>
-        </w:rPr>
-        <w:t>validateListSize</w:t>
-      </w:r>
-      <w:r>
-        <w:t>(accountType.getAccountType(), applicationDto.getAccountHolderList());</w:t>
-      </w:r>
-    </w:p>
-    <w:p>
-      <w:r>
-        <w:tab/>
-      </w:r>
-      <w:r>
-        <w:tab/>
-      </w:r>
-    </w:p>
-    <w:p>
-      <w:r>
-        <w:tab/>
-      </w:r>
-      <w:r>
-        <w:tab/>
-        <w:t>List&lt;Customer&gt; customerList=new ArrayList&lt;&gt;();</w:t>
-      </w:r>
-    </w:p>
-    <w:p>
-      <w:r>
-        <w:tab/>
-      </w:r>
-      <w:r>
-        <w:tab/>
-        <w:t>for(AccountHolder a : applicationDto.getAccountHolderList()) {</w:t>
-      </w:r>
-    </w:p>
-    <w:p>
-      <w:r>
-        <w:tab/>
-      </w:r>
-      <w:r>
-        <w:tab/>
-      </w:r>
-      <w:r>
-        <w:tab/>
-        <w:t>Customer customer=customerRepository.getByContactNumber(a.getContactNumber());</w:t>
-      </w:r>
-    </w:p>
-    <w:p>
-      <w:r>
-        <w:tab/>
-      </w:r>
-      <w:r>
-        <w:tab/>
-      </w:r>
-      <w:r>
-        <w:tab/>
-        <w:t>if(customer==null) {</w:t>
-      </w:r>
-    </w:p>
-    <w:p>
-      <w:r>
-        <w:tab/>
-      </w:r>
-      <w:r>
-        <w:tab/>
-      </w:r>
-      <w:r>
-        <w:tab/>
-      </w:r>
-      <w:r>
-        <w:tab/>
-        <w:t>throw new ResourceNotFoundException("Cannot submit application,No customer with given phone number"+a.getContactNumber());</w:t>
-      </w:r>
-    </w:p>
-    <w:p>
-      <w:r>
-        <w:tab/>
-      </w:r>
-      <w:r>
-        <w:tab/>
-      </w:r>
-      <w:r>
-        <w:tab/>
-        <w:t>}</w:t>
-      </w:r>
-    </w:p>
-    <w:p>
-      <w:r>
-        <w:tab/>
-      </w:r>
-      <w:r>
-        <w:tab/>
-      </w:r>
-      <w:r>
-        <w:tab/>
-        <w:t>customerList.add(customer);</w:t>
-      </w:r>
-    </w:p>
-    <w:p>
-      <w:r>
-        <w:tab/>
-      </w:r>
-      <w:r>
-        <w:tab/>
-        <w:t>}</w:t>
-      </w:r>
-    </w:p>
-    <w:p>
-      <w:r>
-        <w:tab/>
-      </w:r>
-      <w:r>
-        <w:tab/>
-        <w:t>Customer presentCustomer=customerRepository.getByUsername(username);</w:t>
-      </w:r>
-    </w:p>
-    <w:p>
-      <w:r>
-        <w:tab/>
-      </w:r>
-      <w:r>
-        <w:tab/>
-        <w:t>Boolean isPresent=false;</w:t>
-      </w:r>
-    </w:p>
-    <w:p>
-      <w:r>
-        <w:tab/>
-      </w:r>
-      <w:r>
-        <w:tab/>
-        <w:t>for(Customer c: customerList) {</w:t>
-      </w:r>
-    </w:p>
-    <w:p>
-      <w:r>
-        <w:lastRenderedPageBreak/>
-        <w:tab/>
-      </w:r>
-      <w:r>
-        <w:tab/>
-      </w:r>
-      <w:r>
-        <w:tab/>
-        <w:t>if(c.equals(presentCustomer)) {</w:t>
-      </w:r>
-    </w:p>
-    <w:p>
-      <w:r>
-        <w:tab/>
-      </w:r>
-      <w:r>
-        <w:tab/>
-      </w:r>
-      <w:r>
-        <w:tab/>
-      </w:r>
-      <w:r>
-        <w:tab/>
-        <w:t>isPresent=true;</w:t>
-      </w:r>
-    </w:p>
-    <w:p>
-      <w:r>
-        <w:tab/>
-      </w:r>
-      <w:r>
-        <w:tab/>
-      </w:r>
-      <w:r>
-        <w:tab/>
-        <w:t>}</w:t>
-      </w:r>
-    </w:p>
-    <w:p>
-      <w:r>
-        <w:tab/>
-      </w:r>
-      <w:r>
-        <w:tab/>
-        <w:t>}</w:t>
-      </w:r>
-    </w:p>
-    <w:p>
-      <w:r>
-        <w:tab/>
-      </w:r>
-      <w:r>
-        <w:tab/>
-      </w:r>
-    </w:p>
-    <w:p>
-      <w:r>
-        <w:tab/>
-      </w:r>
-      <w:r>
-        <w:tab/>
-        <w:t>if(isPresent==false) {</w:t>
-      </w:r>
-    </w:p>
-    <w:p>
-      <w:r>
-        <w:tab/>
-      </w:r>
-      <w:r>
-        <w:tab/>
-      </w:r>
-      <w:r>
-        <w:tab/>
-        <w:t>throw new IdentityNotMatchException("Customer's identity is absent in the given account holder list...!!! ");</w:t>
-      </w:r>
-      <w:r>
-        <w:tab/>
-      </w:r>
-    </w:p>
-    <w:p>
-      <w:r>
-        <w:tab/>
-      </w:r>
-      <w:r>
-        <w:tab/>
-        <w:t>}</w:t>
-      </w:r>
-    </w:p>
-    <w:p>
-      <w:r>
-        <w:tab/>
-      </w:r>
-      <w:r>
-        <w:tab/>
-      </w:r>
-    </w:p>
-    <w:p>
-      <w:r>
-        <w:tab/>
-      </w:r>
-      <w:r>
-        <w:tab/>
-        <w:t>application.setApplicationDateTime(LocalDateTime.</w:t>
-      </w:r>
-      <w:r>
-        <w:rPr>
-          <w:i/>
-          <w:iCs/>
-        </w:rPr>
-        <w:t>now</w:t>
-      </w:r>
-      <w:r>
-        <w:t>());</w:t>
-      </w:r>
-    </w:p>
-    <w:p>
-      <w:r>
-        <w:tab/>
-      </w:r>
-      <w:r>
-        <w:tab/>
-      </w:r>
-    </w:p>
-    <w:p>
-      <w:r>
-        <w:tab/>
-      </w:r>
-      <w:r>
-        <w:tab/>
-        <w:t>//Add a condition to check weather application is already available or not</w:t>
-      </w:r>
-    </w:p>
-    <w:p>
-      <w:r>
-        <w:tab/>
-      </w:r>
-      <w:r>
-        <w:tab/>
-        <w:t>//Boolean isAlreadyAvailable=true;</w:t>
-      </w:r>
-    </w:p>
-    <w:p>
-      <w:r>
-        <w:tab/>
-      </w:r>
-      <w:r>
-        <w:tab/>
-      </w:r>
-    </w:p>
-    <w:p>
-      <w:r>
-        <w:tab/>
-      </w:r>
-      <w:r>
-        <w:tab/>
-      </w:r>
-    </w:p>
-    <w:p>
-      <w:r>
-        <w:tab/>
-      </w:r>
-      <w:r>
-        <w:tab/>
-      </w:r>
-    </w:p>
-    <w:p>
-      <w:r>
-        <w:tab/>
-      </w:r>
-      <w:r>
-        <w:tab/>
-      </w:r>
-    </w:p>
-    <w:p>
-      <w:r>
-        <w:tab/>
-      </w:r>
-      <w:r>
-        <w:tab/>
-        <w:t>//SAVING step1: add account holders</w:t>
-      </w:r>
-    </w:p>
-    <w:p>
-      <w:r>
-        <w:tab/>
-      </w:r>
-      <w:r>
-        <w:tab/>
-        <w:t>applicationDto.setAccountHolderList(accountHolderRepository.saveAll(applicationDto.getAccountHolderList()));</w:t>
-      </w:r>
-    </w:p>
-    <w:p>
-      <w:r>
-        <w:tab/>
-      </w:r>
-      <w:r>
-        <w:tab/>
-        <w:t>//SAVING step2: add application</w:t>
-      </w:r>
-    </w:p>
-    <w:p>
-      <w:r>
-        <w:tab/>
-      </w:r>
-      <w:r>
-        <w:tab/>
-        <w:t>application=accountOpeningApplicationRepository.save(application);</w:t>
-      </w:r>
-    </w:p>
-    <w:p>
-      <w:r>
-        <w:tab/>
-      </w:r>
-      <w:r>
-        <w:tab/>
-        <w:t>applicationDto.setApplication(application);</w:t>
-      </w:r>
-    </w:p>
-    <w:p>
-      <w:r>
-        <w:tab/>
-      </w:r>
-      <w:r>
-        <w:tab/>
-        <w:t>//SAVING step3: Create list of CustomerAccountOpeningApplication and save</w:t>
-      </w:r>
-    </w:p>
-    <w:p>
-      <w:r>
-        <w:tab/>
-      </w:r>
-      <w:r>
-        <w:tab/>
-        <w:t>List&lt;CustomerAccountOpeningApplication&gt; customerAccountOpeningApplication=new ArrayList&lt;&gt;();</w:t>
-      </w:r>
-    </w:p>
-    <w:p>
-      <w:r>
-        <w:tab/>
-      </w:r>
-      <w:r>
-        <w:tab/>
-      </w:r>
-    </w:p>
-    <w:p>
-      <w:r>
-        <w:tab/>
-      </w:r>
-      <w:r>
-        <w:tab/>
-      </w:r>
-    </w:p>
-    <w:p>
-      <w:r>
-        <w:lastRenderedPageBreak/>
-        <w:tab/>
-      </w:r>
-      <w:r>
-        <w:tab/>
-        <w:t>//Create CustomerAccountOpeningApplication object and add it to list</w:t>
-      </w:r>
-    </w:p>
-    <w:p>
-      <w:r>
-        <w:tab/>
-      </w:r>
-      <w:r>
-        <w:tab/>
-        <w:t>for(int i=0;i&lt;customerList.size();i++) {</w:t>
-      </w:r>
-    </w:p>
-    <w:p>
-      <w:r>
-        <w:tab/>
-      </w:r>
-      <w:r>
-        <w:tab/>
-      </w:r>
-      <w:r>
-        <w:tab/>
-        <w:t>AccountHolder accountHolder=applicationDto.getAccountHolderList().get(i);</w:t>
-      </w:r>
-    </w:p>
-    <w:p>
-      <w:r>
-        <w:tab/>
-      </w:r>
-      <w:r>
-        <w:tab/>
-      </w:r>
-      <w:r>
-        <w:tab/>
-        <w:t>CustomerAccountOpeningApplication customerAccountOpeningApplicationTemp=new CustomerAccountOpeningApplication();</w:t>
-      </w:r>
-    </w:p>
-    <w:p>
-      <w:r>
-        <w:tab/>
-      </w:r>
-      <w:r>
-        <w:tab/>
-      </w:r>
-      <w:r>
-        <w:tab/>
-        <w:t>customerAccountOpeningApplicationTemp.setAccountHolder(accountHolder);</w:t>
-      </w:r>
-    </w:p>
-    <w:p>
-      <w:r>
-        <w:tab/>
-      </w:r>
-      <w:r>
-        <w:tab/>
-      </w:r>
-      <w:r>
-        <w:tab/>
-        <w:t>customerAccountOpeningApplicationTemp.setCustomer(customerList.get(i));</w:t>
-      </w:r>
-    </w:p>
-    <w:p>
-      <w:r>
-        <w:tab/>
-      </w:r>
-      <w:r>
-        <w:tab/>
-      </w:r>
-      <w:r>
-        <w:tab/>
-        <w:t>customerAccountOpeningApplicationTemp.setAccountOpeningApplication(application);</w:t>
-      </w:r>
-    </w:p>
-    <w:p>
-      <w:r>
-        <w:tab/>
-      </w:r>
-      <w:r>
-        <w:tab/>
-      </w:r>
-      <w:r>
-        <w:tab/>
-        <w:t>if(customerList.get(i).equals(presentCustomer)) {</w:t>
-      </w:r>
-    </w:p>
-    <w:p>
-      <w:r>
-        <w:tab/>
-      </w:r>
-      <w:r>
-        <w:tab/>
-      </w:r>
-      <w:r>
-        <w:tab/>
-      </w:r>
-      <w:r>
-        <w:tab/>
-        <w:t>customerAccountOpeningApplicationTemp.setCustomerApproval(</w:t>
-      </w:r>
-      <w:r>
-        <w:rPr>
-          <w:i/>
-          <w:iCs/>
-        </w:rPr>
-        <w:t>ApplicationStatus</w:t>
-      </w:r>
-      <w:r>
-        <w:t>.</w:t>
-      </w:r>
-      <w:r>
-        <w:rPr>
-          <w:b/>
-          <w:bCs/>
-          <w:i/>
-          <w:iCs/>
-        </w:rPr>
-        <w:t>ACCEPTED</w:t>
-      </w:r>
-      <w:r>
-        <w:t>);</w:t>
-      </w:r>
-    </w:p>
-    <w:p>
-      <w:r>
-        <w:tab/>
-      </w:r>
-      <w:r>
-        <w:tab/>
-      </w:r>
-      <w:r>
-        <w:tab/>
-        <w:t>}</w:t>
-      </w:r>
-    </w:p>
-    <w:p>
-      <w:r>
-        <w:tab/>
-      </w:r>
-      <w:r>
-        <w:tab/>
-      </w:r>
-      <w:r>
-        <w:tab/>
-        <w:t>else {</w:t>
-      </w:r>
-    </w:p>
-    <w:p>
-      <w:r>
-        <w:tab/>
-      </w:r>
-      <w:r>
-        <w:tab/>
-      </w:r>
-      <w:r>
-        <w:tab/>
-      </w:r>
-      <w:r>
-        <w:tab/>
-        <w:t>customerAccountOpeningApplicationTemp.setCustomerApproval(</w:t>
-      </w:r>
-      <w:r>
-        <w:rPr>
-          <w:i/>
-          <w:iCs/>
-        </w:rPr>
-        <w:t>ApplicationStatus</w:t>
-      </w:r>
-      <w:r>
-        <w:t>.</w:t>
-      </w:r>
-      <w:r>
-        <w:rPr>
-          <w:b/>
-          <w:bCs/>
-          <w:i/>
-          <w:iCs/>
-        </w:rPr>
-        <w:t>PENDING</w:t>
-      </w:r>
-      <w:r>
-        <w:t>);</w:t>
-      </w:r>
-    </w:p>
-    <w:p>
-      <w:r>
-        <w:tab/>
-      </w:r>
-      <w:r>
-        <w:tab/>
-      </w:r>
-      <w:r>
-        <w:tab/>
-      </w:r>
-      <w:r>
-        <w:tab/>
-      </w:r>
-    </w:p>
-    <w:p>
-      <w:r>
-        <w:tab/>
-      </w:r>
-      <w:r>
-        <w:tab/>
-      </w:r>
-      <w:r>
-        <w:tab/>
-        <w:t>}</w:t>
-      </w:r>
-    </w:p>
-    <w:p>
-      <w:r>
-        <w:tab/>
-      </w:r>
-      <w:r>
-        <w:tab/>
-      </w:r>
-      <w:r>
-        <w:tab/>
-        <w:t>customerAccountOpeningApplication.add(customerAccountOpeningApplicationTemp);</w:t>
-      </w:r>
-    </w:p>
-    <w:p>
-      <w:r>
-        <w:tab/>
-      </w:r>
-      <w:r>
-        <w:tab/>
-      </w:r>
-      <w:r>
-        <w:tab/>
-      </w:r>
-    </w:p>
-    <w:p>
-      <w:r>
-        <w:tab/>
-      </w:r>
-      <w:r>
-        <w:tab/>
-        <w:t>}//For loop</w:t>
-      </w:r>
-    </w:p>
-    <w:p>
-      <w:r>
-        <w:tab/>
-      </w:r>
-      <w:r>
-        <w:tab/>
-      </w:r>
-    </w:p>
-    <w:p>
-      <w:r>
-        <w:tab/>
-      </w:r>
-      <w:r>
-        <w:tab/>
-        <w:t>customerAccountOpeningApplicationRepository.saveAll(customerAccountOpeningApplication);</w:t>
-      </w:r>
-    </w:p>
-    <w:p>
-      <w:r>
-        <w:tab/>
-      </w:r>
-      <w:r>
-        <w:tab/>
-      </w:r>
-    </w:p>
     <w:p/>
     <w:p/>
     <w:p/>
@@ -3040,6 +1954,7 @@
   <w:style w:type="character" w:default="1" w:styleId="DefaultParagraphFont">
     <w:name w:val="Default Paragraph Font"/>
     <w:uiPriority w:val="1"/>
+    <w:semiHidden/>
     <w:unhideWhenUsed/>
   </w:style>
   <w:style w:type="table" w:default="1" w:styleId="TableNormal">

</xml_diff>

<commit_message>
updated new mb ui
</commit_message>
<xml_diff>
--- a/Maverick bank/Research.docx
+++ b/Maverick bank/Research.docx
@@ -523,7 +523,7 @@
           <w:noProof/>
         </w:rPr>
         <w:drawing>
-          <wp:inline distT="0" distB="0" distL="0" distR="0" wp14:anchorId="56C3DFB8" wp14:editId="1AAEB636">
+          <wp:inline distT="0" distB="0" distL="0" distR="0" wp14:anchorId="56C3DFB8" wp14:editId="1EE4782B">
             <wp:extent cx="6836410" cy="8696144"/>
             <wp:effectExtent l="0" t="0" r="2540" b="0"/>
             <wp:docPr id="953381171" name="Picture 2"/>
@@ -579,7 +579,7 @@
         </w:rPr>
         <w:lastRenderedPageBreak/>
         <w:drawing>
-          <wp:inline distT="0" distB="0" distL="0" distR="0" wp14:anchorId="6851D203" wp14:editId="663BAED3">
+          <wp:inline distT="0" distB="0" distL="0" distR="0" wp14:anchorId="6851D203" wp14:editId="45C4830E">
             <wp:extent cx="6858000" cy="9134475"/>
             <wp:effectExtent l="0" t="0" r="0" b="9525"/>
             <wp:docPr id="2076750778" name="Picture 4"/>
@@ -1326,6 +1326,13 @@
     <w:p/>
     <w:p/>
     <w:p/>
+    <w:p/>
+    <w:p/>
+    <w:p>
+      <w:r>
+        <w:t>https://freefrontend.com/css-login-forms/page/3/</w:t>
+      </w:r>
+    </w:p>
     <w:p/>
     <w:p/>
     <w:p/>

</xml_diff>